<commit_message>
Artefato corrigido sob supervisão do orientador de OPE
</commit_message>
<xml_diff>
--- a/09- Usuários e outros Stakeholders.docx
+++ b/09- Usuários e outros Stakeholders.docx
@@ -72,8 +72,8 @@
         <w:tblLook w:val="04A0" w:firstRow="1" w:lastRow="0" w:firstColumn="1" w:lastColumn="0" w:noHBand="0" w:noVBand="1"/>
       </w:tblPr>
       <w:tblGrid>
-        <w:gridCol w:w="4247"/>
-        <w:gridCol w:w="4247"/>
+        <w:gridCol w:w="3681"/>
+        <w:gridCol w:w="4813"/>
       </w:tblGrid>
       <w:tr>
         <w:trPr>
@@ -81,7 +81,7 @@
         </w:trPr>
         <w:tc>
           <w:tcPr>
-            <w:tcW w:w="4247" w:type="dxa"/>
+            <w:tcW w:w="3681" w:type="dxa"/>
             <w:shd w:val="clear" w:color="auto" w:fill="D9E2F3" w:themeFill="accent1" w:themeFillTint="33"/>
           </w:tcPr>
           <w:p>
@@ -112,7 +112,7 @@
         </w:tc>
         <w:tc>
           <w:tcPr>
-            <w:tcW w:w="4247" w:type="dxa"/>
+            <w:tcW w:w="4813" w:type="dxa"/>
             <w:shd w:val="clear" w:color="auto" w:fill="D9E2F3" w:themeFill="accent1" w:themeFillTint="33"/>
           </w:tcPr>
           <w:p>
@@ -136,7 +136,7 @@
       <w:tr>
         <w:tc>
           <w:tcPr>
-            <w:tcW w:w="4247" w:type="dxa"/>
+            <w:tcW w:w="3681" w:type="dxa"/>
           </w:tcPr>
           <w:p>
             <w:pPr>
@@ -181,7 +181,7 @@
         </w:tc>
         <w:tc>
           <w:tcPr>
-            <w:tcW w:w="4247" w:type="dxa"/>
+            <w:tcW w:w="4813" w:type="dxa"/>
           </w:tcPr>
           <w:p>
             <w:pPr>
@@ -267,7 +267,7 @@
       <w:tr>
         <w:tc>
           <w:tcPr>
-            <w:tcW w:w="4247" w:type="dxa"/>
+            <w:tcW w:w="3681" w:type="dxa"/>
           </w:tcPr>
           <w:p>
             <w:pPr>
@@ -275,6 +275,7 @@
                 <w:rFonts w:ascii="Arial" w:hAnsi="Arial" w:cs="Arial"/>
               </w:rPr>
             </w:pPr>
+            <w:bookmarkStart w:id="0" w:name="_GoBack"/>
             <w:r>
               <w:rPr>
                 <w:rFonts w:ascii="Arial" w:hAnsi="Arial" w:cs="Arial"/>
@@ -312,7 +313,7 @@
         </w:tc>
         <w:tc>
           <w:tcPr>
-            <w:tcW w:w="4247" w:type="dxa"/>
+            <w:tcW w:w="4813" w:type="dxa"/>
           </w:tcPr>
           <w:p>
             <w:pPr>
@@ -395,6 +396,7 @@
           </w:p>
         </w:tc>
       </w:tr>
+      <w:bookmarkEnd w:id="0"/>
     </w:tbl>
     <w:p>
       <w:pPr>
@@ -411,8 +413,8 @@
         <w:tblLook w:val="04A0" w:firstRow="1" w:lastRow="0" w:firstColumn="1" w:lastColumn="0" w:noHBand="0" w:noVBand="1"/>
       </w:tblPr>
       <w:tblGrid>
-        <w:gridCol w:w="4247"/>
-        <w:gridCol w:w="4247"/>
+        <w:gridCol w:w="3681"/>
+        <w:gridCol w:w="4813"/>
       </w:tblGrid>
       <w:tr>
         <w:trPr>
@@ -420,7 +422,7 @@
         </w:trPr>
         <w:tc>
           <w:tcPr>
-            <w:tcW w:w="4247" w:type="dxa"/>
+            <w:tcW w:w="3681" w:type="dxa"/>
             <w:shd w:val="clear" w:color="auto" w:fill="D9E2F3" w:themeFill="accent1" w:themeFillTint="33"/>
           </w:tcPr>
           <w:p>
@@ -451,7 +453,7 @@
         </w:tc>
         <w:tc>
           <w:tcPr>
-            <w:tcW w:w="4247" w:type="dxa"/>
+            <w:tcW w:w="4813" w:type="dxa"/>
             <w:shd w:val="clear" w:color="auto" w:fill="D9E2F3" w:themeFill="accent1" w:themeFillTint="33"/>
           </w:tcPr>
           <w:p>
@@ -475,7 +477,7 @@
       <w:tr>
         <w:tc>
           <w:tcPr>
-            <w:tcW w:w="4247" w:type="dxa"/>
+            <w:tcW w:w="3681" w:type="dxa"/>
           </w:tcPr>
           <w:p>
             <w:pPr>
@@ -526,7 +528,7 @@
         </w:tc>
         <w:tc>
           <w:tcPr>
-            <w:tcW w:w="4247" w:type="dxa"/>
+            <w:tcW w:w="4813" w:type="dxa"/>
           </w:tcPr>
           <w:p>
             <w:pPr>
@@ -534,8 +536,6 @@
                 <w:rFonts w:ascii="Arial" w:hAnsi="Arial" w:cs="Arial"/>
               </w:rPr>
             </w:pPr>
-            <w:bookmarkStart w:id="0" w:name="_GoBack"/>
-            <w:bookmarkEnd w:id="0"/>
             <w:r>
               <w:rPr>
                 <w:rFonts w:ascii="Arial" w:hAnsi="Arial" w:cs="Arial"/>
@@ -567,13 +567,6 @@
                 <w:rFonts w:ascii="Arial" w:hAnsi="Arial" w:cs="Arial"/>
               </w:rPr>
             </w:pPr>
-          </w:p>
-          <w:p>
-            <w:pPr>
-              <w:rPr>
-                <w:rFonts w:ascii="Arial" w:hAnsi="Arial" w:cs="Arial"/>
-              </w:rPr>
-            </w:pPr>
             <w:r>
               <w:rPr>
                 <w:rFonts w:ascii="Arial" w:hAnsi="Arial" w:cs="Arial"/>
@@ -586,7 +579,7 @@
       <w:tr>
         <w:tc>
           <w:tcPr>
-            <w:tcW w:w="4247" w:type="dxa"/>
+            <w:tcW w:w="3681" w:type="dxa"/>
           </w:tcPr>
           <w:p>
             <w:pPr>
@@ -631,7 +624,7 @@
         </w:tc>
         <w:tc>
           <w:tcPr>
-            <w:tcW w:w="4247" w:type="dxa"/>
+            <w:tcW w:w="4813" w:type="dxa"/>
           </w:tcPr>
           <w:p>
             <w:pPr>
@@ -644,6 +637,158 @@
                 <w:rFonts w:ascii="Arial" w:hAnsi="Arial" w:cs="Arial"/>
               </w:rPr>
               <w:t xml:space="preserve">Envolvida na manutenção do sistema. </w:t>
+            </w:r>
+          </w:p>
+        </w:tc>
+      </w:tr>
+      <w:tr>
+        <w:trPr>
+          <w:trHeight w:val="660"/>
+        </w:trPr>
+        <w:tc>
+          <w:tcPr>
+            <w:tcW w:w="3681" w:type="dxa"/>
+          </w:tcPr>
+          <w:p>
+            <w:pPr>
+              <w:rPr>
+                <w:rFonts w:ascii="Arial" w:hAnsi="Arial" w:cs="Arial"/>
+              </w:rPr>
+            </w:pPr>
+            <w:r>
+              <w:rPr>
+                <w:rFonts w:ascii="Arial" w:hAnsi="Arial" w:cs="Arial"/>
+              </w:rPr>
+              <w:t xml:space="preserve">API do </w:t>
+            </w:r>
+            <w:proofErr w:type="spellStart"/>
+            <w:r>
+              <w:rPr>
+                <w:rFonts w:ascii="Arial" w:hAnsi="Arial" w:cs="Arial"/>
+              </w:rPr>
+              <w:t>PagSeguro</w:t>
+            </w:r>
+            <w:proofErr w:type="spellEnd"/>
+          </w:p>
+          <w:p>
+            <w:pPr>
+              <w:rPr>
+                <w:rFonts w:ascii="Arial" w:hAnsi="Arial" w:cs="Arial"/>
+              </w:rPr>
+            </w:pPr>
+            <w:r>
+              <w:rPr>
+                <w:rFonts w:ascii="Arial" w:hAnsi="Arial" w:cs="Arial"/>
+              </w:rPr>
+              <w:t>(</w:t>
+            </w:r>
+            <w:proofErr w:type="gramStart"/>
+            <w:r>
+              <w:rPr>
+                <w:rFonts w:ascii="Arial" w:hAnsi="Arial" w:cs="Arial"/>
+              </w:rPr>
+              <w:t>envolvido</w:t>
+            </w:r>
+            <w:proofErr w:type="gramEnd"/>
+            <w:r>
+              <w:rPr>
+                <w:rFonts w:ascii="Arial" w:hAnsi="Arial" w:cs="Arial"/>
+              </w:rPr>
+              <w:t>)</w:t>
+            </w:r>
+          </w:p>
+        </w:tc>
+        <w:tc>
+          <w:tcPr>
+            <w:tcW w:w="4813" w:type="dxa"/>
+          </w:tcPr>
+          <w:p>
+            <w:pPr>
+              <w:rPr>
+                <w:rFonts w:ascii="Arial" w:hAnsi="Arial" w:cs="Arial"/>
+              </w:rPr>
+            </w:pPr>
+            <w:r>
+              <w:rPr>
+                <w:rFonts w:ascii="Arial" w:hAnsi="Arial" w:cs="Arial"/>
+              </w:rPr>
+              <w:t>Será envolvida em transações de pagamento.</w:t>
+            </w:r>
+          </w:p>
+        </w:tc>
+      </w:tr>
+      <w:tr>
+        <w:trPr>
+          <w:trHeight w:val="660"/>
+        </w:trPr>
+        <w:tc>
+          <w:tcPr>
+            <w:tcW w:w="3681" w:type="dxa"/>
+          </w:tcPr>
+          <w:p>
+            <w:pPr>
+              <w:rPr>
+                <w:rFonts w:ascii="Arial" w:hAnsi="Arial" w:cs="Arial"/>
+              </w:rPr>
+            </w:pPr>
+            <w:r>
+              <w:rPr>
+                <w:rFonts w:ascii="Arial" w:hAnsi="Arial" w:cs="Arial"/>
+              </w:rPr>
+              <w:t xml:space="preserve">API do </w:t>
+            </w:r>
+            <w:proofErr w:type="spellStart"/>
+            <w:r>
+              <w:rPr>
+                <w:rFonts w:ascii="Arial" w:hAnsi="Arial" w:cs="Arial"/>
+              </w:rPr>
+              <w:t>MercadoPago</w:t>
+            </w:r>
+            <w:proofErr w:type="spellEnd"/>
+          </w:p>
+          <w:p>
+            <w:pPr>
+              <w:rPr>
+                <w:rFonts w:ascii="Arial" w:hAnsi="Arial" w:cs="Arial"/>
+              </w:rPr>
+            </w:pPr>
+            <w:r>
+              <w:rPr>
+                <w:rFonts w:ascii="Arial" w:hAnsi="Arial" w:cs="Arial"/>
+              </w:rPr>
+              <w:t>(</w:t>
+            </w:r>
+            <w:proofErr w:type="gramStart"/>
+            <w:r>
+              <w:rPr>
+                <w:rFonts w:ascii="Arial" w:hAnsi="Arial" w:cs="Arial"/>
+              </w:rPr>
+              <w:t>envolvido</w:t>
+            </w:r>
+            <w:proofErr w:type="gramEnd"/>
+            <w:r>
+              <w:rPr>
+                <w:rFonts w:ascii="Arial" w:hAnsi="Arial" w:cs="Arial"/>
+              </w:rPr>
+              <w:t>)</w:t>
+            </w:r>
+          </w:p>
+        </w:tc>
+        <w:tc>
+          <w:tcPr>
+            <w:tcW w:w="4813" w:type="dxa"/>
+          </w:tcPr>
+          <w:p>
+            <w:pPr>
+              <w:rPr>
+                <w:rFonts w:ascii="Arial" w:hAnsi="Arial" w:cs="Arial"/>
+              </w:rPr>
+            </w:pPr>
+            <w:r>
+              <w:rPr>
+                <w:rFonts w:ascii="Arial" w:hAnsi="Arial" w:cs="Arial"/>
+              </w:rPr>
+              <w:t>Será envolvida em transações de pagamento.</w:t>
             </w:r>
           </w:p>
         </w:tc>

</xml_diff>